<commit_message>
Changed as Nick requested.
</commit_message>
<xml_diff>
--- a/Presentations/NOBUGS 2012/EventProcessing_abstract.docx
+++ b/Presentations/NOBUGS 2012/EventProcessing_abstract.docx
@@ -73,7 +73,14 @@
           <w:sz w:val="22"/>
           <w:szCs w:val="22"/>
         </w:rPr>
-        <w:t xml:space="preserve"> Zivovsky</w:t>
+        <w:t xml:space="preserve"> Zik</w:t>
+      </w:r>
+      <w:r>
+        <w:rPr>
+          <w:sz w:val="22"/>
+          <w:szCs w:val="22"/>
+        </w:rPr>
+        <w:t>ovsky</w:t>
       </w:r>
       <w:r>
         <w:rPr>
@@ -290,6 +297,180 @@
         </w:rPr>
         <w:t xml:space="preserve">neutron </w:t>
       </w:r>
+      <w:r>
+        <w:rPr>
+          <w:sz w:val="22"/>
+          <w:szCs w:val="22"/>
+          <w:lang w:val="en-US"/>
+        </w:rPr>
+        <w:t>spallati</w:t>
+      </w:r>
+      <w:r>
+        <w:rPr>
+          <w:sz w:val="22"/>
+          <w:szCs w:val="22"/>
+          <w:lang w:val="en-US"/>
+        </w:rPr>
+        <w:t xml:space="preserve">on </w:t>
+      </w:r>
+      <w:r>
+        <w:rPr>
+          <w:sz w:val="22"/>
+          <w:szCs w:val="22"/>
+          <w:lang w:val="en-US"/>
+        </w:rPr>
+        <w:t>sources are migrat</w:t>
+      </w:r>
+      <w:r>
+        <w:rPr>
+          <w:sz w:val="22"/>
+          <w:szCs w:val="22"/>
+          <w:lang w:val="en-US"/>
+        </w:rPr>
+        <w:t>ing to recording individual neutron events. This provides for new opportuni</w:t>
+      </w:r>
+      <w:r>
+        <w:rPr>
+          <w:sz w:val="22"/>
+          <w:szCs w:val="22"/>
+          <w:lang w:val="en-US"/>
+        </w:rPr>
+        <w:t>ti</w:t>
+      </w:r>
+      <w:r>
+        <w:rPr>
+          <w:sz w:val="22"/>
+          <w:szCs w:val="22"/>
+          <w:lang w:val="en-US"/>
+        </w:rPr>
+        <w:t>es in data processing, the least of which is to fi</w:t>
+      </w:r>
+      <w:r>
+        <w:rPr>
+          <w:sz w:val="22"/>
+          <w:szCs w:val="22"/>
+          <w:lang w:val="en-US"/>
+        </w:rPr>
+        <w:t>lter the events based on corre</w:t>
+      </w:r>
+      <w:r>
+        <w:rPr>
+          <w:sz w:val="22"/>
+          <w:szCs w:val="22"/>
+          <w:lang w:val="en-US"/>
+        </w:rPr>
+        <w:t xml:space="preserve">lating them with logs of sample environment and other </w:t>
+      </w:r>
+      <w:r>
+        <w:rPr>
+          <w:sz w:val="22"/>
+          <w:szCs w:val="22"/>
+          <w:lang w:val="en-US"/>
+        </w:rPr>
+        <w:t>ancillary</w:t>
+      </w:r>
+      <w:r>
+        <w:rPr>
+          <w:sz w:val="22"/>
+          <w:szCs w:val="22"/>
+          <w:lang w:val="en-US"/>
+        </w:rPr>
+        <w:t xml:space="preserve"> equipment. This paper will describe techniques for processing neu</w:t>
+      </w:r>
+      <w:r>
+        <w:rPr>
+          <w:sz w:val="22"/>
+          <w:szCs w:val="22"/>
+          <w:lang w:val="en-US"/>
+        </w:rPr>
+        <w:t>tron</w:t>
+      </w:r>
+      <w:r>
+        <w:rPr>
+          <w:sz w:val="22"/>
+          <w:szCs w:val="22"/>
+          <w:lang w:val="en-US"/>
+        </w:rPr>
+        <w:t xml:space="preserve"> scattering data in event </w:t>
+      </w:r>
+      <w:r>
+        <w:rPr>
+          <w:sz w:val="22"/>
+          <w:szCs w:val="22"/>
+          <w:lang w:val="en-US"/>
+        </w:rPr>
+        <w:t>mode, which</w:t>
+      </w:r>
+      <w:r>
+        <w:rPr>
+          <w:sz w:val="22"/>
+          <w:szCs w:val="22"/>
+          <w:lang w:val="en-US"/>
+        </w:rPr>
+        <w:t xml:space="preserve"> preserve event informati</w:t>
+      </w:r>
+      <w:r>
+        <w:rPr>
+          <w:sz w:val="22"/>
+          <w:szCs w:val="22"/>
+          <w:lang w:val="en-US"/>
+        </w:rPr>
+        <w:t>on all the way to a final spec</w:t>
+      </w:r>
+      <w:r>
+        <w:rPr>
+          <w:sz w:val="22"/>
+          <w:szCs w:val="22"/>
+          <w:lang w:val="en-US"/>
+        </w:rPr>
+        <w:t>trum, including any necessary corrections or normalizations</w:t>
+      </w:r>
+      <w:r>
+        <w:rPr>
+          <w:sz w:val="22"/>
+          <w:szCs w:val="22"/>
+          <w:lang w:val="en-US"/>
+        </w:rPr>
+        <w:t xml:space="preserve"> and how they have been implemented in </w:t>
+      </w:r>
+      <w:proofErr w:type="spellStart"/>
+      <w:proofErr w:type="gramStart"/>
+      <w:r>
+        <w:rPr>
+          <w:sz w:val="22"/>
+          <w:szCs w:val="22"/>
+          <w:lang w:val="en-US"/>
+        </w:rPr>
+        <w:t>Mantid</w:t>
+      </w:r>
+      <w:proofErr w:type="spellEnd"/>
+      <w:r>
+        <w:rPr>
+          <w:sz w:val="22"/>
+          <w:szCs w:val="22"/>
+          <w:vertAlign w:val="superscript"/>
+          <w:lang w:val="en-US"/>
+        </w:rPr>
+        <w:t>[</w:t>
+      </w:r>
+      <w:proofErr w:type="gramEnd"/>
+      <w:r>
+        <w:rPr>
+          <w:sz w:val="22"/>
+          <w:szCs w:val="22"/>
+          <w:vertAlign w:val="superscript"/>
+          <w:lang w:val="en-US"/>
+        </w:rPr>
+        <w:t>1]</w:t>
+      </w:r>
+      <w:r>
+        <w:rPr>
+          <w:sz w:val="22"/>
+          <w:szCs w:val="22"/>
+          <w:lang w:val="en-US"/>
+        </w:rPr>
+        <w:t>. This results in smaller final errors, while significantly reducing processing t</w:t>
+      </w:r>
       <w:bookmarkStart w:id="0" w:name="_GoBack"/>
       <w:bookmarkEnd w:id="0"/>
       <w:r>
@@ -298,127 +479,7 @@
           <w:szCs w:val="22"/>
           <w:lang w:val="en-US"/>
         </w:rPr>
-        <w:t>spallati</w:t>
-      </w:r>
-      <w:r>
-        <w:rPr>
-          <w:sz w:val="22"/>
-          <w:szCs w:val="22"/>
-          <w:lang w:val="en-US"/>
-        </w:rPr>
-        <w:t xml:space="preserve">on </w:t>
-      </w:r>
-      <w:r>
-        <w:rPr>
-          <w:sz w:val="22"/>
-          <w:szCs w:val="22"/>
-          <w:lang w:val="en-US"/>
-        </w:rPr>
-        <w:t>sources are migrat</w:t>
-      </w:r>
-      <w:r>
-        <w:rPr>
-          <w:sz w:val="22"/>
-          <w:szCs w:val="22"/>
-          <w:lang w:val="en-US"/>
-        </w:rPr>
-        <w:t>ing to recording individual neutron events. This provides for new opportuni</w:t>
-      </w:r>
-      <w:r>
-        <w:rPr>
-          <w:sz w:val="22"/>
-          <w:szCs w:val="22"/>
-          <w:lang w:val="en-US"/>
-        </w:rPr>
-        <w:t>ti</w:t>
-      </w:r>
-      <w:r>
-        <w:rPr>
-          <w:sz w:val="22"/>
-          <w:szCs w:val="22"/>
-          <w:lang w:val="en-US"/>
-        </w:rPr>
-        <w:t>es in data processing, the least of which is to fi</w:t>
-      </w:r>
-      <w:r>
-        <w:rPr>
-          <w:sz w:val="22"/>
-          <w:szCs w:val="22"/>
-          <w:lang w:val="en-US"/>
-        </w:rPr>
-        <w:t>lter the events based on corre</w:t>
-      </w:r>
-      <w:r>
-        <w:rPr>
-          <w:sz w:val="22"/>
-          <w:szCs w:val="22"/>
-          <w:lang w:val="en-US"/>
-        </w:rPr>
-        <w:t xml:space="preserve">lating them with logs of sample environment and other </w:t>
-      </w:r>
-      <w:r>
-        <w:rPr>
-          <w:sz w:val="22"/>
-          <w:szCs w:val="22"/>
-          <w:lang w:val="en-US"/>
-        </w:rPr>
-        <w:t>ancillary</w:t>
-      </w:r>
-      <w:r>
-        <w:rPr>
-          <w:sz w:val="22"/>
-          <w:szCs w:val="22"/>
-          <w:lang w:val="en-US"/>
-        </w:rPr>
-        <w:t xml:space="preserve"> equipment. This paper will describe techniques for processing neu</w:t>
-      </w:r>
-      <w:r>
-        <w:rPr>
-          <w:sz w:val="22"/>
-          <w:szCs w:val="22"/>
-          <w:lang w:val="en-US"/>
-        </w:rPr>
-        <w:t>tron</w:t>
-      </w:r>
-      <w:r>
-        <w:rPr>
-          <w:sz w:val="22"/>
-          <w:szCs w:val="22"/>
-          <w:lang w:val="en-US"/>
-        </w:rPr>
-        <w:t xml:space="preserve"> scattering data in event </w:t>
-      </w:r>
-      <w:r>
-        <w:rPr>
-          <w:sz w:val="22"/>
-          <w:szCs w:val="22"/>
-          <w:lang w:val="en-US"/>
-        </w:rPr>
-        <w:t>mode, which</w:t>
-      </w:r>
-      <w:r>
-        <w:rPr>
-          <w:sz w:val="22"/>
-          <w:szCs w:val="22"/>
-          <w:lang w:val="en-US"/>
-        </w:rPr>
-        <w:t xml:space="preserve"> preserve event informati</w:t>
-      </w:r>
-      <w:r>
-        <w:rPr>
-          <w:sz w:val="22"/>
-          <w:szCs w:val="22"/>
-          <w:lang w:val="en-US"/>
-        </w:rPr>
-        <w:t>on all the way to a final spec</w:t>
-      </w:r>
-      <w:r>
-        <w:rPr>
-          <w:sz w:val="22"/>
-          <w:szCs w:val="22"/>
-          <w:lang w:val="en-US"/>
-        </w:rPr>
-        <w:t xml:space="preserve">trum, including any necessary corrections or normalizations. This results in smaller final errors, while significantly reducing processing time and memory requirements in typical experiments. Results with traditional </w:t>
+        <w:t xml:space="preserve">ime and memory requirements in typical experiments. Results with traditional </w:t>
       </w:r>
       <w:proofErr w:type="spellStart"/>
       <w:r>
@@ -468,40 +529,32 @@
     </w:p>
     <w:p>
       <w:pPr>
+        <w:tabs>
+          <w:tab w:val="left" w:pos="3040"/>
+        </w:tabs>
         <w:jc w:val="both"/>
         <w:rPr>
-          <w:sz w:val="20"/>
-          <w:szCs w:val="20"/>
-        </w:rPr>
-      </w:pPr>
-      <w:r>
-        <w:rPr>
-          <w:sz w:val="20"/>
-          <w:szCs w:val="20"/>
-        </w:rPr>
-        <w:t xml:space="preserve">Please use </w:t>
-      </w:r>
-      <w:r>
-        <w:rPr>
-          <w:sz w:val="20"/>
-          <w:szCs w:val="20"/>
-        </w:rPr>
-        <w:t xml:space="preserve">Times New Roman </w:t>
-      </w:r>
-      <w:r>
-        <w:rPr>
-          <w:sz w:val="20"/>
-          <w:szCs w:val="20"/>
-        </w:rPr>
-        <w:t>font size 10 for references</w:t>
-      </w:r>
-      <w:r>
-        <w:rPr>
-          <w:sz w:val="20"/>
-          <w:szCs w:val="20"/>
-        </w:rPr>
-        <w:t>.</w:t>
-      </w:r>
+          <w:sz w:val="22"/>
+          <w:szCs w:val="22"/>
+        </w:rPr>
+      </w:pPr>
+      <w:r>
+        <w:rPr>
+          <w:sz w:val="22"/>
+          <w:szCs w:val="22"/>
+        </w:rPr>
+        <w:t xml:space="preserve">[1] </w:t>
+      </w:r>
+      <w:hyperlink r:id="rId6" w:history="1">
+        <w:r>
+          <w:rPr>
+            <w:rStyle w:val="Hyperlink"/>
+            <w:sz w:val="22"/>
+            <w:szCs w:val="22"/>
+          </w:rPr>
+          <w:t>www.mantidroject.org</w:t>
+        </w:r>
+      </w:hyperlink>
     </w:p>
     <w:p>
       <w:pPr>
@@ -897,6 +950,7 @@
   <w:style w:type="character" w:default="1" w:styleId="DefaultParagraphFont">
     <w:name w:val="Default Paragraph Font"/>
     <w:uiPriority w:val="1"/>
+    <w:semiHidden/>
     <w:unhideWhenUsed/>
   </w:style>
   <w:style w:type="table" w:default="1" w:styleId="TableNormal">
@@ -1110,6 +1164,7 @@
   <w:style w:type="character" w:default="1" w:styleId="DefaultParagraphFont">
     <w:name w:val="Default Paragraph Font"/>
     <w:uiPriority w:val="1"/>
+    <w:semiHidden/>
     <w:unhideWhenUsed/>
   </w:style>
   <w:style w:type="table" w:default="1" w:styleId="TableNormal">

</xml_diff>